<commit_message>
Documenten P4 + project P3
</commit_message>
<xml_diff>
--- a/P4/Source/Documenten/Uren-registratie.docx
+++ b/P4/Source/Documenten/Uren-registratie.docx
@@ -849,11 +849,15 @@
         <w:tc>
           <w:tcPr>
             <w:tcW w:w="1787" w:type="dxa"/>
-          </w:tcPr>
-          <w:p>
-            <w:pPr>
-              <w:pStyle w:val="Geenafstand"/>
-            </w:pPr>
+            <w:shd w:val="clear" w:color="auto" w:fill="FFC000"/>
+          </w:tcPr>
+          <w:p>
+            <w:pPr>
+              <w:pStyle w:val="Geenafstand"/>
+            </w:pPr>
+            <w:r>
+              <w:t>15 min</w:t>
+            </w:r>
           </w:p>
         </w:tc>
       </w:tr>
@@ -924,10 +928,12 @@
         <w:tc>
           <w:tcPr>
             <w:tcW w:w="1787" w:type="dxa"/>
-          </w:tcPr>
-          <w:p>
-            <w:pPr>
-              <w:pStyle w:val="Geenafstand"/>
+            <w:shd w:val="clear" w:color="auto" w:fill="70AD47" w:themeFill="accent6"/>
+          </w:tcPr>
+          <w:p>
+            <w:pPr>
+              <w:pStyle w:val="Geenafstand"/>
+              <w:jc w:val="center"/>
             </w:pPr>
           </w:p>
         </w:tc>
@@ -1000,17 +1006,17 @@
             <w:r>
               <w:t>30 min</w:t>
             </w:r>
-            <w:bookmarkStart w:id="0" w:name="_GoBack"/>
-            <w:bookmarkEnd w:id="0"/>
-          </w:p>
-        </w:tc>
-        <w:tc>
-          <w:tcPr>
-            <w:tcW w:w="1787" w:type="dxa"/>
-          </w:tcPr>
-          <w:p>
-            <w:pPr>
-              <w:pStyle w:val="Geenafstand"/>
+          </w:p>
+        </w:tc>
+        <w:tc>
+          <w:tcPr>
+            <w:tcW w:w="1787" w:type="dxa"/>
+            <w:shd w:val="clear" w:color="auto" w:fill="70AD47" w:themeFill="accent6"/>
+          </w:tcPr>
+          <w:p>
+            <w:pPr>
+              <w:pStyle w:val="Geenafstand"/>
+              <w:jc w:val="center"/>
             </w:pPr>
           </w:p>
         </w:tc>
@@ -1082,6 +1088,7 @@
         <w:tc>
           <w:tcPr>
             <w:tcW w:w="1787" w:type="dxa"/>
+            <w:shd w:val="clear" w:color="auto" w:fill="70AD47" w:themeFill="accent6"/>
           </w:tcPr>
           <w:p>
             <w:pPr>
@@ -1154,11 +1161,15 @@
         <w:tc>
           <w:tcPr>
             <w:tcW w:w="1787" w:type="dxa"/>
-          </w:tcPr>
-          <w:p>
-            <w:pPr>
-              <w:pStyle w:val="Geenafstand"/>
-            </w:pPr>
+            <w:shd w:val="clear" w:color="auto" w:fill="FFC000"/>
+          </w:tcPr>
+          <w:p>
+            <w:pPr>
+              <w:pStyle w:val="Geenafstand"/>
+            </w:pPr>
+            <w:r>
+              <w:t>15 min</w:t>
+            </w:r>
           </w:p>
         </w:tc>
       </w:tr>
@@ -1311,31 +1322,37 @@
         <w:tc>
           <w:tcPr>
             <w:tcW w:w="1786" w:type="dxa"/>
-          </w:tcPr>
-          <w:p>
-            <w:pPr>
-              <w:pStyle w:val="Geenafstand"/>
-            </w:pPr>
-          </w:p>
-        </w:tc>
-        <w:tc>
-          <w:tcPr>
-            <w:tcW w:w="1786" w:type="dxa"/>
-          </w:tcPr>
-          <w:p>
-            <w:pPr>
-              <w:pStyle w:val="Geenafstand"/>
-            </w:pPr>
-          </w:p>
-        </w:tc>
-        <w:tc>
-          <w:tcPr>
-            <w:tcW w:w="1787" w:type="dxa"/>
-          </w:tcPr>
-          <w:p>
-            <w:pPr>
-              <w:pStyle w:val="Geenafstand"/>
-            </w:pPr>
+            <w:shd w:val="clear" w:color="auto" w:fill="92D050"/>
+          </w:tcPr>
+          <w:p>
+            <w:pPr>
+              <w:pStyle w:val="Geenafstand"/>
+            </w:pPr>
+          </w:p>
+        </w:tc>
+        <w:tc>
+          <w:tcPr>
+            <w:tcW w:w="1786" w:type="dxa"/>
+            <w:shd w:val="clear" w:color="auto" w:fill="92D050"/>
+          </w:tcPr>
+          <w:p>
+            <w:pPr>
+              <w:pStyle w:val="Geenafstand"/>
+            </w:pPr>
+          </w:p>
+        </w:tc>
+        <w:tc>
+          <w:tcPr>
+            <w:tcW w:w="1787" w:type="dxa"/>
+            <w:shd w:val="clear" w:color="auto" w:fill="FF0000"/>
+          </w:tcPr>
+          <w:p>
+            <w:pPr>
+              <w:pStyle w:val="Geenafstand"/>
+            </w:pPr>
+            <w:r>
+              <w:t>Werk</w:t>
+            </w:r>
           </w:p>
         </w:tc>
         <w:tc>
@@ -1379,16 +1396,18 @@
         <w:tc>
           <w:tcPr>
             <w:tcW w:w="1786" w:type="dxa"/>
-          </w:tcPr>
-          <w:p>
-            <w:pPr>
-              <w:pStyle w:val="Geenafstand"/>
-            </w:pPr>
-          </w:p>
-        </w:tc>
-        <w:tc>
-          <w:tcPr>
-            <w:tcW w:w="1786" w:type="dxa"/>
+            <w:shd w:val="clear" w:color="auto" w:fill="92D050"/>
+          </w:tcPr>
+          <w:p>
+            <w:pPr>
+              <w:pStyle w:val="Geenafstand"/>
+            </w:pPr>
+          </w:p>
+        </w:tc>
+        <w:tc>
+          <w:tcPr>
+            <w:tcW w:w="1786" w:type="dxa"/>
+            <w:shd w:val="clear" w:color="auto" w:fill="92D050"/>
           </w:tcPr>
           <w:p>
             <w:pPr>
@@ -1447,16 +1466,18 @@
         <w:tc>
           <w:tcPr>
             <w:tcW w:w="1786" w:type="dxa"/>
-          </w:tcPr>
-          <w:p>
-            <w:pPr>
-              <w:pStyle w:val="Geenafstand"/>
-            </w:pPr>
-          </w:p>
-        </w:tc>
-        <w:tc>
-          <w:tcPr>
-            <w:tcW w:w="1786" w:type="dxa"/>
+            <w:shd w:val="clear" w:color="auto" w:fill="92D050"/>
+          </w:tcPr>
+          <w:p>
+            <w:pPr>
+              <w:pStyle w:val="Geenafstand"/>
+            </w:pPr>
+          </w:p>
+        </w:tc>
+        <w:tc>
+          <w:tcPr>
+            <w:tcW w:w="1786" w:type="dxa"/>
+            <w:shd w:val="clear" w:color="auto" w:fill="92D050"/>
           </w:tcPr>
           <w:p>
             <w:pPr>
@@ -1515,21 +1536,28 @@
         <w:tc>
           <w:tcPr>
             <w:tcW w:w="1786" w:type="dxa"/>
-          </w:tcPr>
-          <w:p>
-            <w:pPr>
-              <w:pStyle w:val="Geenafstand"/>
-            </w:pPr>
-          </w:p>
-        </w:tc>
-        <w:tc>
-          <w:tcPr>
-            <w:tcW w:w="1786" w:type="dxa"/>
-          </w:tcPr>
-          <w:p>
-            <w:pPr>
-              <w:pStyle w:val="Geenafstand"/>
-            </w:pPr>
+            <w:shd w:val="clear" w:color="auto" w:fill="92D050"/>
+          </w:tcPr>
+          <w:p>
+            <w:pPr>
+              <w:pStyle w:val="Geenafstand"/>
+            </w:pPr>
+          </w:p>
+        </w:tc>
+        <w:tc>
+          <w:tcPr>
+            <w:tcW w:w="1786" w:type="dxa"/>
+            <w:shd w:val="clear" w:color="auto" w:fill="FF0000"/>
+          </w:tcPr>
+          <w:p>
+            <w:pPr>
+              <w:pStyle w:val="Geenafstand"/>
+            </w:pPr>
+            <w:r>
+              <w:t>Ziekte</w:t>
+            </w:r>
+            <w:bookmarkStart w:id="0" w:name="_GoBack"/>
+            <w:bookmarkEnd w:id="0"/>
           </w:p>
         </w:tc>
         <w:tc>
@@ -1583,16 +1611,18 @@
         <w:tc>
           <w:tcPr>
             <w:tcW w:w="1786" w:type="dxa"/>
-          </w:tcPr>
-          <w:p>
-            <w:pPr>
-              <w:pStyle w:val="Geenafstand"/>
-            </w:pPr>
-          </w:p>
-        </w:tc>
-        <w:tc>
-          <w:tcPr>
-            <w:tcW w:w="1786" w:type="dxa"/>
+            <w:shd w:val="clear" w:color="auto" w:fill="92D050"/>
+          </w:tcPr>
+          <w:p>
+            <w:pPr>
+              <w:pStyle w:val="Geenafstand"/>
+            </w:pPr>
+          </w:p>
+        </w:tc>
+        <w:tc>
+          <w:tcPr>
+            <w:tcW w:w="1786" w:type="dxa"/>
+            <w:shd w:val="clear" w:color="auto" w:fill="92D050"/>
           </w:tcPr>
           <w:p>
             <w:pPr>

</xml_diff>

<commit_message>
P4 3D+ dev + docs
</commit_message>
<xml_diff>
--- a/P4/Source/Documenten/Uren-registratie.docx
+++ b/P4/Source/Documenten/Uren-registratie.docx
@@ -1,6 +1,6 @@
 
 <file path=word/document.xml><?xml version="1.0" encoding="utf-8"?>
-<w:document xmlns:wpc="http://schemas.microsoft.com/office/word/2010/wordprocessingCanvas" xmlns:cx="http://schemas.microsoft.com/office/drawing/2014/chartex" xmlns:cx1="http://schemas.microsoft.com/office/drawing/2015/9/8/chartex" xmlns:cx2="http://schemas.microsoft.com/office/drawing/2015/10/21/chartex" xmlns:cx3="http://schemas.microsoft.com/office/drawing/2016/5/9/chartex" xmlns:cx4="http://schemas.microsoft.com/office/drawing/2016/5/10/chartex" xmlns:cx5="http://schemas.microsoft.com/office/drawing/2016/5/11/chartex" xmlns:cx6="http://schemas.microsoft.com/office/drawing/2016/5/12/chartex" xmlns:cx7="http://schemas.microsoft.com/office/drawing/2016/5/13/chartex" xmlns:cx8="http://schemas.microsoft.com/office/drawing/2016/5/14/chartex" xmlns:mc="http://schemas.openxmlformats.org/markup-compatibility/2006" xmlns:o="urn:schemas-microsoft-com:office:office" xmlns:r="http://schemas.openxmlformats.org/officeDocument/2006/relationships" xmlns:m="http://schemas.openxmlformats.org/officeDocument/2006/math" xmlns:v="urn:schemas-microsoft-com:vml" xmlns:wp14="http://schemas.microsoft.com/office/word/2010/wordprocessingDrawing" xmlns:wp="http://schemas.openxmlformats.org/drawingml/2006/wordprocessingDrawing" xmlns:w10="urn:schemas-microsoft-com:office:word" xmlns:w="http://schemas.openxmlformats.org/wordprocessingml/2006/main" xmlns:w14="http://schemas.microsoft.com/office/word/2010/wordml" xmlns:w15="http://schemas.microsoft.com/office/word/2012/wordml" xmlns:w16se="http://schemas.microsoft.com/office/word/2015/wordml/symex" xmlns:wpg="http://schemas.microsoft.com/office/word/2010/wordprocessingGroup" xmlns:wpi="http://schemas.microsoft.com/office/word/2010/wordprocessingInk" xmlns:wne="http://schemas.microsoft.com/office/word/2006/wordml" xmlns:wps="http://schemas.microsoft.com/office/word/2010/wordprocessingShape" mc:Ignorable="w14 w15 w16se wp14">
+<w:document xmlns:wpc="http://schemas.microsoft.com/office/word/2010/wordprocessingCanvas" xmlns:cx="http://schemas.microsoft.com/office/drawing/2014/chartex" xmlns:cx1="http://schemas.microsoft.com/office/drawing/2015/9/8/chartex" xmlns:cx2="http://schemas.microsoft.com/office/drawing/2015/10/21/chartex" xmlns:cx3="http://schemas.microsoft.com/office/drawing/2016/5/9/chartex" xmlns:cx4="http://schemas.microsoft.com/office/drawing/2016/5/10/chartex" xmlns:cx5="http://schemas.microsoft.com/office/drawing/2016/5/11/chartex" xmlns:cx6="http://schemas.microsoft.com/office/drawing/2016/5/12/chartex" xmlns:cx7="http://schemas.microsoft.com/office/drawing/2016/5/13/chartex" xmlns:cx8="http://schemas.microsoft.com/office/drawing/2016/5/14/chartex" xmlns:mc="http://schemas.openxmlformats.org/markup-compatibility/2006" xmlns:aink="http://schemas.microsoft.com/office/drawing/2016/ink" xmlns:o="urn:schemas-microsoft-com:office:office" xmlns:r="http://schemas.openxmlformats.org/officeDocument/2006/relationships" xmlns:m="http://schemas.openxmlformats.org/officeDocument/2006/math" xmlns:v="urn:schemas-microsoft-com:vml" xmlns:wp14="http://schemas.microsoft.com/office/word/2010/wordprocessingDrawing" xmlns:wp="http://schemas.openxmlformats.org/drawingml/2006/wordprocessingDrawing" xmlns:w10="urn:schemas-microsoft-com:office:word" xmlns:w="http://schemas.openxmlformats.org/wordprocessingml/2006/main" xmlns:w14="http://schemas.microsoft.com/office/word/2010/wordml" xmlns:w15="http://schemas.microsoft.com/office/word/2012/wordml" xmlns:w16se="http://schemas.microsoft.com/office/word/2015/wordml/symex" xmlns:wpg="http://schemas.microsoft.com/office/word/2010/wordprocessingGroup" xmlns:wpi="http://schemas.microsoft.com/office/word/2010/wordprocessingInk" xmlns:wne="http://schemas.microsoft.com/office/word/2006/wordml" xmlns:wps="http://schemas.microsoft.com/office/word/2010/wordprocessingShape" mc:Ignorable="w14 w15 w16se wp14">
   <w:body>
     <w:p>
       <w:pPr>
@@ -1685,8 +1685,6 @@
             <w:r>
               <w:t>10 min</w:t>
             </w:r>
-            <w:bookmarkStart w:id="0" w:name="_GoBack"/>
-            <w:bookmarkEnd w:id="0"/>
           </w:p>
         </w:tc>
       </w:tr>
@@ -1819,46 +1817,54 @@
         <w:tc>
           <w:tcPr>
             <w:tcW w:w="1786" w:type="dxa"/>
-          </w:tcPr>
-          <w:p>
-            <w:pPr>
-              <w:pStyle w:val="Geenafstand"/>
-            </w:pPr>
-          </w:p>
-        </w:tc>
-        <w:tc>
-          <w:tcPr>
-            <w:tcW w:w="1786" w:type="dxa"/>
-          </w:tcPr>
-          <w:p>
-            <w:pPr>
-              <w:pStyle w:val="Geenafstand"/>
-            </w:pPr>
-          </w:p>
-        </w:tc>
-        <w:tc>
-          <w:tcPr>
-            <w:tcW w:w="1787" w:type="dxa"/>
-          </w:tcPr>
-          <w:p>
-            <w:pPr>
-              <w:pStyle w:val="Geenafstand"/>
-            </w:pPr>
-          </w:p>
-        </w:tc>
-        <w:tc>
-          <w:tcPr>
-            <w:tcW w:w="1787" w:type="dxa"/>
-          </w:tcPr>
-          <w:p>
-            <w:pPr>
-              <w:pStyle w:val="Geenafstand"/>
-            </w:pPr>
-          </w:p>
-        </w:tc>
-        <w:tc>
-          <w:tcPr>
-            <w:tcW w:w="1787" w:type="dxa"/>
+            <w:shd w:val="clear" w:color="auto" w:fill="92D050"/>
+          </w:tcPr>
+          <w:p>
+            <w:pPr>
+              <w:pStyle w:val="Geenafstand"/>
+            </w:pPr>
+          </w:p>
+        </w:tc>
+        <w:tc>
+          <w:tcPr>
+            <w:tcW w:w="1786" w:type="dxa"/>
+            <w:shd w:val="clear" w:color="auto" w:fill="92D050"/>
+          </w:tcPr>
+          <w:p>
+            <w:pPr>
+              <w:pStyle w:val="Geenafstand"/>
+            </w:pPr>
+          </w:p>
+        </w:tc>
+        <w:tc>
+          <w:tcPr>
+            <w:tcW w:w="1787" w:type="dxa"/>
+            <w:shd w:val="clear" w:color="auto" w:fill="FF0000"/>
+          </w:tcPr>
+          <w:p>
+            <w:pPr>
+              <w:pStyle w:val="Geenafstand"/>
+            </w:pPr>
+            <w:r>
+              <w:t>Werk</w:t>
+            </w:r>
+          </w:p>
+        </w:tc>
+        <w:tc>
+          <w:tcPr>
+            <w:tcW w:w="1787" w:type="dxa"/>
+            <w:shd w:val="clear" w:color="auto" w:fill="00B0F0"/>
+          </w:tcPr>
+          <w:p>
+            <w:pPr>
+              <w:pStyle w:val="Geenafstand"/>
+            </w:pPr>
+          </w:p>
+        </w:tc>
+        <w:tc>
+          <w:tcPr>
+            <w:tcW w:w="1787" w:type="dxa"/>
+            <w:shd w:val="clear" w:color="auto" w:fill="00B0F0"/>
           </w:tcPr>
           <w:p>
             <w:pPr>
@@ -1887,46 +1893,54 @@
         <w:tc>
           <w:tcPr>
             <w:tcW w:w="1786" w:type="dxa"/>
-          </w:tcPr>
-          <w:p>
-            <w:pPr>
-              <w:pStyle w:val="Geenafstand"/>
-            </w:pPr>
-          </w:p>
-        </w:tc>
-        <w:tc>
-          <w:tcPr>
-            <w:tcW w:w="1786" w:type="dxa"/>
-          </w:tcPr>
-          <w:p>
-            <w:pPr>
-              <w:pStyle w:val="Geenafstand"/>
-            </w:pPr>
-          </w:p>
-        </w:tc>
-        <w:tc>
-          <w:tcPr>
-            <w:tcW w:w="1787" w:type="dxa"/>
-          </w:tcPr>
-          <w:p>
-            <w:pPr>
-              <w:pStyle w:val="Geenafstand"/>
-            </w:pPr>
-          </w:p>
-        </w:tc>
-        <w:tc>
-          <w:tcPr>
-            <w:tcW w:w="1787" w:type="dxa"/>
-          </w:tcPr>
-          <w:p>
-            <w:pPr>
-              <w:pStyle w:val="Geenafstand"/>
-            </w:pPr>
-          </w:p>
-        </w:tc>
-        <w:tc>
-          <w:tcPr>
-            <w:tcW w:w="1787" w:type="dxa"/>
+            <w:shd w:val="clear" w:color="auto" w:fill="92D050"/>
+          </w:tcPr>
+          <w:p>
+            <w:pPr>
+              <w:pStyle w:val="Geenafstand"/>
+            </w:pPr>
+          </w:p>
+        </w:tc>
+        <w:tc>
+          <w:tcPr>
+            <w:tcW w:w="1786" w:type="dxa"/>
+            <w:shd w:val="clear" w:color="auto" w:fill="92D050"/>
+          </w:tcPr>
+          <w:p>
+            <w:pPr>
+              <w:pStyle w:val="Geenafstand"/>
+            </w:pPr>
+          </w:p>
+        </w:tc>
+        <w:tc>
+          <w:tcPr>
+            <w:tcW w:w="1787" w:type="dxa"/>
+            <w:shd w:val="clear" w:color="auto" w:fill="FF0000"/>
+          </w:tcPr>
+          <w:p>
+            <w:pPr>
+              <w:pStyle w:val="Geenafstand"/>
+            </w:pPr>
+            <w:r>
+              <w:t>Ziekte</w:t>
+            </w:r>
+          </w:p>
+        </w:tc>
+        <w:tc>
+          <w:tcPr>
+            <w:tcW w:w="1787" w:type="dxa"/>
+            <w:shd w:val="clear" w:color="auto" w:fill="00B0F0"/>
+          </w:tcPr>
+          <w:p>
+            <w:pPr>
+              <w:pStyle w:val="Geenafstand"/>
+            </w:pPr>
+          </w:p>
+        </w:tc>
+        <w:tc>
+          <w:tcPr>
+            <w:tcW w:w="1787" w:type="dxa"/>
+            <w:shd w:val="clear" w:color="auto" w:fill="00B0F0"/>
           </w:tcPr>
           <w:p>
             <w:pPr>
@@ -1955,46 +1969,51 @@
         <w:tc>
           <w:tcPr>
             <w:tcW w:w="1786" w:type="dxa"/>
-          </w:tcPr>
-          <w:p>
-            <w:pPr>
-              <w:pStyle w:val="Geenafstand"/>
-            </w:pPr>
-          </w:p>
-        </w:tc>
-        <w:tc>
-          <w:tcPr>
-            <w:tcW w:w="1786" w:type="dxa"/>
-          </w:tcPr>
-          <w:p>
-            <w:pPr>
-              <w:pStyle w:val="Geenafstand"/>
-            </w:pPr>
-          </w:p>
-        </w:tc>
-        <w:tc>
-          <w:tcPr>
-            <w:tcW w:w="1787" w:type="dxa"/>
-          </w:tcPr>
-          <w:p>
-            <w:pPr>
-              <w:pStyle w:val="Geenafstand"/>
-            </w:pPr>
-          </w:p>
-        </w:tc>
-        <w:tc>
-          <w:tcPr>
-            <w:tcW w:w="1787" w:type="dxa"/>
-          </w:tcPr>
-          <w:p>
-            <w:pPr>
-              <w:pStyle w:val="Geenafstand"/>
-            </w:pPr>
-          </w:p>
-        </w:tc>
-        <w:tc>
-          <w:tcPr>
-            <w:tcW w:w="1787" w:type="dxa"/>
+            <w:shd w:val="clear" w:color="auto" w:fill="92D050"/>
+          </w:tcPr>
+          <w:p>
+            <w:pPr>
+              <w:pStyle w:val="Geenafstand"/>
+            </w:pPr>
+          </w:p>
+        </w:tc>
+        <w:tc>
+          <w:tcPr>
+            <w:tcW w:w="1786" w:type="dxa"/>
+            <w:shd w:val="clear" w:color="auto" w:fill="92D050"/>
+          </w:tcPr>
+          <w:p>
+            <w:pPr>
+              <w:pStyle w:val="Geenafstand"/>
+            </w:pPr>
+          </w:p>
+        </w:tc>
+        <w:tc>
+          <w:tcPr>
+            <w:tcW w:w="1787" w:type="dxa"/>
+            <w:shd w:val="clear" w:color="auto" w:fill="92D050"/>
+          </w:tcPr>
+          <w:p>
+            <w:pPr>
+              <w:pStyle w:val="Geenafstand"/>
+            </w:pPr>
+          </w:p>
+        </w:tc>
+        <w:tc>
+          <w:tcPr>
+            <w:tcW w:w="1787" w:type="dxa"/>
+            <w:shd w:val="clear" w:color="auto" w:fill="00B0F0"/>
+          </w:tcPr>
+          <w:p>
+            <w:pPr>
+              <w:pStyle w:val="Geenafstand"/>
+            </w:pPr>
+          </w:p>
+        </w:tc>
+        <w:tc>
+          <w:tcPr>
+            <w:tcW w:w="1787" w:type="dxa"/>
+            <w:shd w:val="clear" w:color="auto" w:fill="00B0F0"/>
           </w:tcPr>
           <w:p>
             <w:pPr>
@@ -2023,46 +2042,54 @@
         <w:tc>
           <w:tcPr>
             <w:tcW w:w="1786" w:type="dxa"/>
-          </w:tcPr>
-          <w:p>
-            <w:pPr>
-              <w:pStyle w:val="Geenafstand"/>
-            </w:pPr>
-          </w:p>
-        </w:tc>
-        <w:tc>
-          <w:tcPr>
-            <w:tcW w:w="1786" w:type="dxa"/>
-          </w:tcPr>
-          <w:p>
-            <w:pPr>
-              <w:pStyle w:val="Geenafstand"/>
-            </w:pPr>
-          </w:p>
-        </w:tc>
-        <w:tc>
-          <w:tcPr>
-            <w:tcW w:w="1787" w:type="dxa"/>
-          </w:tcPr>
-          <w:p>
-            <w:pPr>
-              <w:pStyle w:val="Geenafstand"/>
-            </w:pPr>
-          </w:p>
-        </w:tc>
-        <w:tc>
-          <w:tcPr>
-            <w:tcW w:w="1787" w:type="dxa"/>
-          </w:tcPr>
-          <w:p>
-            <w:pPr>
-              <w:pStyle w:val="Geenafstand"/>
-            </w:pPr>
-          </w:p>
-        </w:tc>
-        <w:tc>
-          <w:tcPr>
-            <w:tcW w:w="1787" w:type="dxa"/>
+            <w:shd w:val="clear" w:color="auto" w:fill="92D050"/>
+          </w:tcPr>
+          <w:p>
+            <w:pPr>
+              <w:pStyle w:val="Geenafstand"/>
+            </w:pPr>
+          </w:p>
+        </w:tc>
+        <w:tc>
+          <w:tcPr>
+            <w:tcW w:w="1786" w:type="dxa"/>
+            <w:shd w:val="clear" w:color="auto" w:fill="92D050"/>
+          </w:tcPr>
+          <w:p>
+            <w:pPr>
+              <w:pStyle w:val="Geenafstand"/>
+            </w:pPr>
+          </w:p>
+        </w:tc>
+        <w:tc>
+          <w:tcPr>
+            <w:tcW w:w="1787" w:type="dxa"/>
+            <w:shd w:val="clear" w:color="auto" w:fill="FF0000"/>
+          </w:tcPr>
+          <w:p>
+            <w:pPr>
+              <w:pStyle w:val="Geenafstand"/>
+            </w:pPr>
+            <w:r>
+              <w:t>Ziekte</w:t>
+            </w:r>
+          </w:p>
+        </w:tc>
+        <w:tc>
+          <w:tcPr>
+            <w:tcW w:w="1787" w:type="dxa"/>
+            <w:shd w:val="clear" w:color="auto" w:fill="00B0F0"/>
+          </w:tcPr>
+          <w:p>
+            <w:pPr>
+              <w:pStyle w:val="Geenafstand"/>
+            </w:pPr>
+          </w:p>
+        </w:tc>
+        <w:tc>
+          <w:tcPr>
+            <w:tcW w:w="1787" w:type="dxa"/>
+            <w:shd w:val="clear" w:color="auto" w:fill="00B0F0"/>
           </w:tcPr>
           <w:p>
             <w:pPr>
@@ -2091,46 +2118,54 @@
         <w:tc>
           <w:tcPr>
             <w:tcW w:w="1786" w:type="dxa"/>
-          </w:tcPr>
-          <w:p>
-            <w:pPr>
-              <w:pStyle w:val="Geenafstand"/>
-            </w:pPr>
-          </w:p>
-        </w:tc>
-        <w:tc>
-          <w:tcPr>
-            <w:tcW w:w="1786" w:type="dxa"/>
-          </w:tcPr>
-          <w:p>
-            <w:pPr>
-              <w:pStyle w:val="Geenafstand"/>
-            </w:pPr>
-          </w:p>
-        </w:tc>
-        <w:tc>
-          <w:tcPr>
-            <w:tcW w:w="1787" w:type="dxa"/>
-          </w:tcPr>
-          <w:p>
-            <w:pPr>
-              <w:pStyle w:val="Geenafstand"/>
-            </w:pPr>
-          </w:p>
-        </w:tc>
-        <w:tc>
-          <w:tcPr>
-            <w:tcW w:w="1787" w:type="dxa"/>
-          </w:tcPr>
-          <w:p>
-            <w:pPr>
-              <w:pStyle w:val="Geenafstand"/>
-            </w:pPr>
-          </w:p>
-        </w:tc>
-        <w:tc>
-          <w:tcPr>
-            <w:tcW w:w="1787" w:type="dxa"/>
+            <w:shd w:val="clear" w:color="auto" w:fill="92D050"/>
+          </w:tcPr>
+          <w:p>
+            <w:pPr>
+              <w:pStyle w:val="Geenafstand"/>
+            </w:pPr>
+          </w:p>
+        </w:tc>
+        <w:tc>
+          <w:tcPr>
+            <w:tcW w:w="1786" w:type="dxa"/>
+            <w:shd w:val="clear" w:color="auto" w:fill="92D050"/>
+          </w:tcPr>
+          <w:p>
+            <w:pPr>
+              <w:pStyle w:val="Geenafstand"/>
+            </w:pPr>
+          </w:p>
+        </w:tc>
+        <w:tc>
+          <w:tcPr>
+            <w:tcW w:w="1787" w:type="dxa"/>
+            <w:shd w:val="clear" w:color="auto" w:fill="FF0000"/>
+          </w:tcPr>
+          <w:p>
+            <w:pPr>
+              <w:pStyle w:val="Geenafstand"/>
+            </w:pPr>
+            <w:r>
+              <w:t>Werk</w:t>
+            </w:r>
+          </w:p>
+        </w:tc>
+        <w:tc>
+          <w:tcPr>
+            <w:tcW w:w="1787" w:type="dxa"/>
+            <w:shd w:val="clear" w:color="auto" w:fill="00B0F0"/>
+          </w:tcPr>
+          <w:p>
+            <w:pPr>
+              <w:pStyle w:val="Geenafstand"/>
+            </w:pPr>
+          </w:p>
+        </w:tc>
+        <w:tc>
+          <w:tcPr>
+            <w:tcW w:w="1787" w:type="dxa"/>
+            <w:shd w:val="clear" w:color="auto" w:fill="00B0F0"/>
           </w:tcPr>
           <w:p>
             <w:pPr>
@@ -3556,111 +3591,6 @@
         </w:tc>
       </w:tr>
     </w:tbl>
-    <w:p>
-      <w:pPr>
-        <w:pStyle w:val="Geenafstand"/>
-      </w:pPr>
-    </w:p>
-    <w:p>
-      <w:pPr>
-        <w:pStyle w:val="Geenafstand"/>
-      </w:pPr>
-    </w:p>
-    <w:p>
-      <w:pPr>
-        <w:pStyle w:val="Geenafstand"/>
-      </w:pPr>
-    </w:p>
-    <w:p>
-      <w:pPr>
-        <w:pStyle w:val="Geenafstand"/>
-      </w:pPr>
-    </w:p>
-    <w:p>
-      <w:pPr>
-        <w:pStyle w:val="Geenafstand"/>
-      </w:pPr>
-    </w:p>
-    <w:p>
-      <w:pPr>
-        <w:pStyle w:val="Geenafstand"/>
-      </w:pPr>
-    </w:p>
-    <w:p>
-      <w:pPr>
-        <w:pStyle w:val="Geenafstand"/>
-      </w:pPr>
-    </w:p>
-    <w:p>
-      <w:pPr>
-        <w:pStyle w:val="Geenafstand"/>
-      </w:pPr>
-    </w:p>
-    <w:p>
-      <w:pPr>
-        <w:pStyle w:val="Geenafstand"/>
-      </w:pPr>
-    </w:p>
-    <w:p>
-      <w:pPr>
-        <w:pStyle w:val="Geenafstand"/>
-      </w:pPr>
-    </w:p>
-    <w:p>
-      <w:pPr>
-        <w:pStyle w:val="Geenafstand"/>
-      </w:pPr>
-    </w:p>
-    <w:p>
-      <w:pPr>
-        <w:pStyle w:val="Geenafstand"/>
-      </w:pPr>
-    </w:p>
-    <w:p>
-      <w:pPr>
-        <w:pStyle w:val="Geenafstand"/>
-      </w:pPr>
-    </w:p>
-    <w:p>
-      <w:pPr>
-        <w:pStyle w:val="Geenafstand"/>
-      </w:pPr>
-    </w:p>
-    <w:p>
-      <w:pPr>
-        <w:pStyle w:val="Geenafstand"/>
-      </w:pPr>
-    </w:p>
-    <w:p>
-      <w:pPr>
-        <w:pStyle w:val="Geenafstand"/>
-      </w:pPr>
-    </w:p>
-    <w:p>
-      <w:pPr>
-        <w:pStyle w:val="Geenafstand"/>
-      </w:pPr>
-    </w:p>
-    <w:p>
-      <w:pPr>
-        <w:pStyle w:val="Geenafstand"/>
-      </w:pPr>
-    </w:p>
-    <w:p>
-      <w:pPr>
-        <w:pStyle w:val="Geenafstand"/>
-      </w:pPr>
-    </w:p>
-    <w:p>
-      <w:pPr>
-        <w:pStyle w:val="Geenafstand"/>
-      </w:pPr>
-    </w:p>
-    <w:p>
-      <w:pPr>
-        <w:pStyle w:val="Geenafstand"/>
-      </w:pPr>
-    </w:p>
     <w:tbl>
       <w:tblPr>
         <w:tblStyle w:val="Tabelraster"/>
@@ -3689,6 +3619,7 @@
               <w:pStyle w:val="Geenafstand"/>
             </w:pPr>
             <w:r>
+              <w:lastRenderedPageBreak/>
               <w:t>Week 5</w:t>
             </w:r>
           </w:p>
@@ -3784,46 +3715,51 @@
         <w:tc>
           <w:tcPr>
             <w:tcW w:w="1786" w:type="dxa"/>
-          </w:tcPr>
-          <w:p>
-            <w:pPr>
-              <w:pStyle w:val="Geenafstand"/>
-            </w:pPr>
-          </w:p>
-        </w:tc>
-        <w:tc>
-          <w:tcPr>
-            <w:tcW w:w="1786" w:type="dxa"/>
-          </w:tcPr>
-          <w:p>
-            <w:pPr>
-              <w:pStyle w:val="Geenafstand"/>
-            </w:pPr>
-          </w:p>
-        </w:tc>
-        <w:tc>
-          <w:tcPr>
-            <w:tcW w:w="1787" w:type="dxa"/>
-          </w:tcPr>
-          <w:p>
-            <w:pPr>
-              <w:pStyle w:val="Geenafstand"/>
-            </w:pPr>
-          </w:p>
-        </w:tc>
-        <w:tc>
-          <w:tcPr>
-            <w:tcW w:w="1787" w:type="dxa"/>
-          </w:tcPr>
-          <w:p>
-            <w:pPr>
-              <w:pStyle w:val="Geenafstand"/>
-            </w:pPr>
-          </w:p>
-        </w:tc>
-        <w:tc>
-          <w:tcPr>
-            <w:tcW w:w="1787" w:type="dxa"/>
+            <w:shd w:val="clear" w:color="auto" w:fill="92D050"/>
+          </w:tcPr>
+          <w:p>
+            <w:pPr>
+              <w:pStyle w:val="Geenafstand"/>
+            </w:pPr>
+          </w:p>
+        </w:tc>
+        <w:tc>
+          <w:tcPr>
+            <w:tcW w:w="1786" w:type="dxa"/>
+            <w:shd w:val="clear" w:color="auto" w:fill="92D050"/>
+          </w:tcPr>
+          <w:p>
+            <w:pPr>
+              <w:pStyle w:val="Geenafstand"/>
+            </w:pPr>
+          </w:p>
+        </w:tc>
+        <w:tc>
+          <w:tcPr>
+            <w:tcW w:w="1787" w:type="dxa"/>
+            <w:shd w:val="clear" w:color="auto" w:fill="92D050"/>
+          </w:tcPr>
+          <w:p>
+            <w:pPr>
+              <w:pStyle w:val="Geenafstand"/>
+            </w:pPr>
+          </w:p>
+        </w:tc>
+        <w:tc>
+          <w:tcPr>
+            <w:tcW w:w="1787" w:type="dxa"/>
+            <w:shd w:val="clear" w:color="auto" w:fill="92D050"/>
+          </w:tcPr>
+          <w:p>
+            <w:pPr>
+              <w:pStyle w:val="Geenafstand"/>
+            </w:pPr>
+          </w:p>
+        </w:tc>
+        <w:tc>
+          <w:tcPr>
+            <w:tcW w:w="1787" w:type="dxa"/>
+            <w:shd w:val="clear" w:color="auto" w:fill="92D050"/>
           </w:tcPr>
           <w:p>
             <w:pPr>
@@ -3852,46 +3788,51 @@
         <w:tc>
           <w:tcPr>
             <w:tcW w:w="1786" w:type="dxa"/>
-          </w:tcPr>
-          <w:p>
-            <w:pPr>
-              <w:pStyle w:val="Geenafstand"/>
-            </w:pPr>
-          </w:p>
-        </w:tc>
-        <w:tc>
-          <w:tcPr>
-            <w:tcW w:w="1786" w:type="dxa"/>
-          </w:tcPr>
-          <w:p>
-            <w:pPr>
-              <w:pStyle w:val="Geenafstand"/>
-            </w:pPr>
-          </w:p>
-        </w:tc>
-        <w:tc>
-          <w:tcPr>
-            <w:tcW w:w="1787" w:type="dxa"/>
-          </w:tcPr>
-          <w:p>
-            <w:pPr>
-              <w:pStyle w:val="Geenafstand"/>
-            </w:pPr>
-          </w:p>
-        </w:tc>
-        <w:tc>
-          <w:tcPr>
-            <w:tcW w:w="1787" w:type="dxa"/>
-          </w:tcPr>
-          <w:p>
-            <w:pPr>
-              <w:pStyle w:val="Geenafstand"/>
-            </w:pPr>
-          </w:p>
-        </w:tc>
-        <w:tc>
-          <w:tcPr>
-            <w:tcW w:w="1787" w:type="dxa"/>
+            <w:shd w:val="clear" w:color="auto" w:fill="92D050"/>
+          </w:tcPr>
+          <w:p>
+            <w:pPr>
+              <w:pStyle w:val="Geenafstand"/>
+            </w:pPr>
+          </w:p>
+        </w:tc>
+        <w:tc>
+          <w:tcPr>
+            <w:tcW w:w="1786" w:type="dxa"/>
+            <w:shd w:val="clear" w:color="auto" w:fill="92D050"/>
+          </w:tcPr>
+          <w:p>
+            <w:pPr>
+              <w:pStyle w:val="Geenafstand"/>
+            </w:pPr>
+          </w:p>
+        </w:tc>
+        <w:tc>
+          <w:tcPr>
+            <w:tcW w:w="1787" w:type="dxa"/>
+            <w:shd w:val="clear" w:color="auto" w:fill="92D050"/>
+          </w:tcPr>
+          <w:p>
+            <w:pPr>
+              <w:pStyle w:val="Geenafstand"/>
+            </w:pPr>
+          </w:p>
+        </w:tc>
+        <w:tc>
+          <w:tcPr>
+            <w:tcW w:w="1787" w:type="dxa"/>
+            <w:shd w:val="clear" w:color="auto" w:fill="92D050"/>
+          </w:tcPr>
+          <w:p>
+            <w:pPr>
+              <w:pStyle w:val="Geenafstand"/>
+            </w:pPr>
+          </w:p>
+        </w:tc>
+        <w:tc>
+          <w:tcPr>
+            <w:tcW w:w="1787" w:type="dxa"/>
+            <w:shd w:val="clear" w:color="auto" w:fill="92D050"/>
           </w:tcPr>
           <w:p>
             <w:pPr>
@@ -3920,46 +3861,57 @@
         <w:tc>
           <w:tcPr>
             <w:tcW w:w="1786" w:type="dxa"/>
-          </w:tcPr>
-          <w:p>
-            <w:pPr>
-              <w:pStyle w:val="Geenafstand"/>
-            </w:pPr>
-          </w:p>
-        </w:tc>
-        <w:tc>
-          <w:tcPr>
-            <w:tcW w:w="1786" w:type="dxa"/>
-          </w:tcPr>
-          <w:p>
-            <w:pPr>
-              <w:pStyle w:val="Geenafstand"/>
-            </w:pPr>
-          </w:p>
-        </w:tc>
-        <w:tc>
-          <w:tcPr>
-            <w:tcW w:w="1787" w:type="dxa"/>
-          </w:tcPr>
-          <w:p>
-            <w:pPr>
-              <w:pStyle w:val="Geenafstand"/>
-            </w:pPr>
-          </w:p>
-        </w:tc>
-        <w:tc>
-          <w:tcPr>
-            <w:tcW w:w="1787" w:type="dxa"/>
-          </w:tcPr>
-          <w:p>
-            <w:pPr>
-              <w:pStyle w:val="Geenafstand"/>
-            </w:pPr>
-          </w:p>
-        </w:tc>
-        <w:tc>
-          <w:tcPr>
-            <w:tcW w:w="1787" w:type="dxa"/>
+            <w:shd w:val="clear" w:color="auto" w:fill="FF0000"/>
+          </w:tcPr>
+          <w:p>
+            <w:pPr>
+              <w:pStyle w:val="Geenafstand"/>
+            </w:pPr>
+            <w:r>
+              <w:t>Ziekte</w:t>
+            </w:r>
+          </w:p>
+        </w:tc>
+        <w:tc>
+          <w:tcPr>
+            <w:tcW w:w="1786" w:type="dxa"/>
+            <w:shd w:val="clear" w:color="auto" w:fill="FF0000"/>
+          </w:tcPr>
+          <w:p>
+            <w:pPr>
+              <w:pStyle w:val="Geenafstand"/>
+            </w:pPr>
+            <w:r>
+              <w:t>Ziekte</w:t>
+            </w:r>
+          </w:p>
+        </w:tc>
+        <w:tc>
+          <w:tcPr>
+            <w:tcW w:w="1787" w:type="dxa"/>
+            <w:shd w:val="clear" w:color="auto" w:fill="92D050"/>
+          </w:tcPr>
+          <w:p>
+            <w:pPr>
+              <w:pStyle w:val="Geenafstand"/>
+            </w:pPr>
+          </w:p>
+        </w:tc>
+        <w:tc>
+          <w:tcPr>
+            <w:tcW w:w="1787" w:type="dxa"/>
+            <w:shd w:val="clear" w:color="auto" w:fill="92D050"/>
+          </w:tcPr>
+          <w:p>
+            <w:pPr>
+              <w:pStyle w:val="Geenafstand"/>
+            </w:pPr>
+          </w:p>
+        </w:tc>
+        <w:tc>
+          <w:tcPr>
+            <w:tcW w:w="1787" w:type="dxa"/>
+            <w:shd w:val="clear" w:color="auto" w:fill="92D050"/>
           </w:tcPr>
           <w:p>
             <w:pPr>
@@ -3988,46 +3940,57 @@
         <w:tc>
           <w:tcPr>
             <w:tcW w:w="1786" w:type="dxa"/>
-          </w:tcPr>
-          <w:p>
-            <w:pPr>
-              <w:pStyle w:val="Geenafstand"/>
-            </w:pPr>
-          </w:p>
-        </w:tc>
-        <w:tc>
-          <w:tcPr>
-            <w:tcW w:w="1786" w:type="dxa"/>
-          </w:tcPr>
-          <w:p>
-            <w:pPr>
-              <w:pStyle w:val="Geenafstand"/>
-            </w:pPr>
-          </w:p>
-        </w:tc>
-        <w:tc>
-          <w:tcPr>
-            <w:tcW w:w="1787" w:type="dxa"/>
-          </w:tcPr>
-          <w:p>
-            <w:pPr>
-              <w:pStyle w:val="Geenafstand"/>
-            </w:pPr>
-          </w:p>
-        </w:tc>
-        <w:tc>
-          <w:tcPr>
-            <w:tcW w:w="1787" w:type="dxa"/>
-          </w:tcPr>
-          <w:p>
-            <w:pPr>
-              <w:pStyle w:val="Geenafstand"/>
-            </w:pPr>
-          </w:p>
-        </w:tc>
-        <w:tc>
-          <w:tcPr>
-            <w:tcW w:w="1787" w:type="dxa"/>
+            <w:shd w:val="clear" w:color="auto" w:fill="92D050"/>
+          </w:tcPr>
+          <w:p>
+            <w:pPr>
+              <w:pStyle w:val="Geenafstand"/>
+            </w:pPr>
+          </w:p>
+        </w:tc>
+        <w:tc>
+          <w:tcPr>
+            <w:tcW w:w="1786" w:type="dxa"/>
+            <w:shd w:val="clear" w:color="auto" w:fill="FFC000" w:themeFill="accent4"/>
+          </w:tcPr>
+          <w:p>
+            <w:pPr>
+              <w:pStyle w:val="Geenafstand"/>
+            </w:pPr>
+            <w:r>
+              <w:t>1h</w:t>
+            </w:r>
+          </w:p>
+        </w:tc>
+        <w:tc>
+          <w:tcPr>
+            <w:tcW w:w="1787" w:type="dxa"/>
+            <w:shd w:val="clear" w:color="auto" w:fill="FFC000"/>
+          </w:tcPr>
+          <w:p>
+            <w:pPr>
+              <w:pStyle w:val="Geenafstand"/>
+            </w:pPr>
+            <w:r>
+              <w:t>45 min</w:t>
+            </w:r>
+          </w:p>
+        </w:tc>
+        <w:tc>
+          <w:tcPr>
+            <w:tcW w:w="1787" w:type="dxa"/>
+            <w:shd w:val="clear" w:color="auto" w:fill="92D050"/>
+          </w:tcPr>
+          <w:p>
+            <w:pPr>
+              <w:pStyle w:val="Geenafstand"/>
+            </w:pPr>
+          </w:p>
+        </w:tc>
+        <w:tc>
+          <w:tcPr>
+            <w:tcW w:w="1787" w:type="dxa"/>
+            <w:shd w:val="clear" w:color="auto" w:fill="92D050"/>
           </w:tcPr>
           <w:p>
             <w:pPr>
@@ -4056,46 +4019,51 @@
         <w:tc>
           <w:tcPr>
             <w:tcW w:w="1786" w:type="dxa"/>
-          </w:tcPr>
-          <w:p>
-            <w:pPr>
-              <w:pStyle w:val="Geenafstand"/>
-            </w:pPr>
-          </w:p>
-        </w:tc>
-        <w:tc>
-          <w:tcPr>
-            <w:tcW w:w="1786" w:type="dxa"/>
-          </w:tcPr>
-          <w:p>
-            <w:pPr>
-              <w:pStyle w:val="Geenafstand"/>
-            </w:pPr>
-          </w:p>
-        </w:tc>
-        <w:tc>
-          <w:tcPr>
-            <w:tcW w:w="1787" w:type="dxa"/>
-          </w:tcPr>
-          <w:p>
-            <w:pPr>
-              <w:pStyle w:val="Geenafstand"/>
-            </w:pPr>
-          </w:p>
-        </w:tc>
-        <w:tc>
-          <w:tcPr>
-            <w:tcW w:w="1787" w:type="dxa"/>
-          </w:tcPr>
-          <w:p>
-            <w:pPr>
-              <w:pStyle w:val="Geenafstand"/>
-            </w:pPr>
-          </w:p>
-        </w:tc>
-        <w:tc>
-          <w:tcPr>
-            <w:tcW w:w="1787" w:type="dxa"/>
+            <w:shd w:val="clear" w:color="auto" w:fill="92D050"/>
+          </w:tcPr>
+          <w:p>
+            <w:pPr>
+              <w:pStyle w:val="Geenafstand"/>
+            </w:pPr>
+          </w:p>
+        </w:tc>
+        <w:tc>
+          <w:tcPr>
+            <w:tcW w:w="1786" w:type="dxa"/>
+            <w:shd w:val="clear" w:color="auto" w:fill="92D050"/>
+          </w:tcPr>
+          <w:p>
+            <w:pPr>
+              <w:pStyle w:val="Geenafstand"/>
+            </w:pPr>
+          </w:p>
+        </w:tc>
+        <w:tc>
+          <w:tcPr>
+            <w:tcW w:w="1787" w:type="dxa"/>
+            <w:shd w:val="clear" w:color="auto" w:fill="92D050"/>
+          </w:tcPr>
+          <w:p>
+            <w:pPr>
+              <w:pStyle w:val="Geenafstand"/>
+            </w:pPr>
+          </w:p>
+        </w:tc>
+        <w:tc>
+          <w:tcPr>
+            <w:tcW w:w="1787" w:type="dxa"/>
+            <w:shd w:val="clear" w:color="auto" w:fill="92D050"/>
+          </w:tcPr>
+          <w:p>
+            <w:pPr>
+              <w:pStyle w:val="Geenafstand"/>
+            </w:pPr>
+          </w:p>
+        </w:tc>
+        <w:tc>
+          <w:tcPr>
+            <w:tcW w:w="1787" w:type="dxa"/>
+            <w:shd w:val="clear" w:color="auto" w:fill="92D050"/>
           </w:tcPr>
           <w:p>
             <w:pPr>
@@ -4233,41 +4201,48 @@
         <w:tc>
           <w:tcPr>
             <w:tcW w:w="1786" w:type="dxa"/>
-          </w:tcPr>
-          <w:p>
-            <w:pPr>
-              <w:pStyle w:val="Geenafstand"/>
-            </w:pPr>
-          </w:p>
-        </w:tc>
-        <w:tc>
-          <w:tcPr>
-            <w:tcW w:w="1786" w:type="dxa"/>
-          </w:tcPr>
-          <w:p>
-            <w:pPr>
-              <w:pStyle w:val="Geenafstand"/>
-            </w:pPr>
-          </w:p>
-        </w:tc>
-        <w:tc>
-          <w:tcPr>
-            <w:tcW w:w="1787" w:type="dxa"/>
-          </w:tcPr>
-          <w:p>
-            <w:pPr>
-              <w:pStyle w:val="Geenafstand"/>
-            </w:pPr>
-          </w:p>
-        </w:tc>
-        <w:tc>
-          <w:tcPr>
-            <w:tcW w:w="1787" w:type="dxa"/>
-          </w:tcPr>
-          <w:p>
-            <w:pPr>
-              <w:pStyle w:val="Geenafstand"/>
-            </w:pPr>
+            <w:shd w:val="clear" w:color="auto" w:fill="00B0F0"/>
+          </w:tcPr>
+          <w:p>
+            <w:pPr>
+              <w:pStyle w:val="Geenafstand"/>
+            </w:pPr>
+          </w:p>
+        </w:tc>
+        <w:tc>
+          <w:tcPr>
+            <w:tcW w:w="1786" w:type="dxa"/>
+            <w:shd w:val="clear" w:color="auto" w:fill="92D050"/>
+          </w:tcPr>
+          <w:p>
+            <w:pPr>
+              <w:pStyle w:val="Geenafstand"/>
+            </w:pPr>
+          </w:p>
+        </w:tc>
+        <w:tc>
+          <w:tcPr>
+            <w:tcW w:w="1787" w:type="dxa"/>
+            <w:shd w:val="clear" w:color="auto" w:fill="92D050"/>
+          </w:tcPr>
+          <w:p>
+            <w:pPr>
+              <w:pStyle w:val="Geenafstand"/>
+            </w:pPr>
+          </w:p>
+        </w:tc>
+        <w:tc>
+          <w:tcPr>
+            <w:tcW w:w="1787" w:type="dxa"/>
+            <w:shd w:val="clear" w:color="auto" w:fill="FF0000"/>
+          </w:tcPr>
+          <w:p>
+            <w:pPr>
+              <w:pStyle w:val="Geenafstand"/>
+            </w:pPr>
+            <w:r>
+              <w:t>Privé</w:t>
+            </w:r>
           </w:p>
         </w:tc>
         <w:tc>
@@ -4301,36 +4276,40 @@
         <w:tc>
           <w:tcPr>
             <w:tcW w:w="1786" w:type="dxa"/>
-          </w:tcPr>
-          <w:p>
-            <w:pPr>
-              <w:pStyle w:val="Geenafstand"/>
-            </w:pPr>
-          </w:p>
-        </w:tc>
-        <w:tc>
-          <w:tcPr>
-            <w:tcW w:w="1786" w:type="dxa"/>
-          </w:tcPr>
-          <w:p>
-            <w:pPr>
-              <w:pStyle w:val="Geenafstand"/>
-            </w:pPr>
-          </w:p>
-        </w:tc>
-        <w:tc>
-          <w:tcPr>
-            <w:tcW w:w="1787" w:type="dxa"/>
-          </w:tcPr>
-          <w:p>
-            <w:pPr>
-              <w:pStyle w:val="Geenafstand"/>
-            </w:pPr>
-          </w:p>
-        </w:tc>
-        <w:tc>
-          <w:tcPr>
-            <w:tcW w:w="1787" w:type="dxa"/>
+            <w:shd w:val="clear" w:color="auto" w:fill="00B0F0"/>
+          </w:tcPr>
+          <w:p>
+            <w:pPr>
+              <w:pStyle w:val="Geenafstand"/>
+            </w:pPr>
+          </w:p>
+        </w:tc>
+        <w:tc>
+          <w:tcPr>
+            <w:tcW w:w="1786" w:type="dxa"/>
+            <w:shd w:val="clear" w:color="auto" w:fill="92D050"/>
+          </w:tcPr>
+          <w:p>
+            <w:pPr>
+              <w:pStyle w:val="Geenafstand"/>
+            </w:pPr>
+          </w:p>
+        </w:tc>
+        <w:tc>
+          <w:tcPr>
+            <w:tcW w:w="1787" w:type="dxa"/>
+            <w:shd w:val="clear" w:color="auto" w:fill="92D050"/>
+          </w:tcPr>
+          <w:p>
+            <w:pPr>
+              <w:pStyle w:val="Geenafstand"/>
+            </w:pPr>
+          </w:p>
+        </w:tc>
+        <w:tc>
+          <w:tcPr>
+            <w:tcW w:w="1787" w:type="dxa"/>
+            <w:shd w:val="clear" w:color="auto" w:fill="92D050"/>
           </w:tcPr>
           <w:p>
             <w:pPr>
@@ -4369,36 +4348,40 @@
         <w:tc>
           <w:tcPr>
             <w:tcW w:w="1786" w:type="dxa"/>
-          </w:tcPr>
-          <w:p>
-            <w:pPr>
-              <w:pStyle w:val="Geenafstand"/>
-            </w:pPr>
-          </w:p>
-        </w:tc>
-        <w:tc>
-          <w:tcPr>
-            <w:tcW w:w="1786" w:type="dxa"/>
-          </w:tcPr>
-          <w:p>
-            <w:pPr>
-              <w:pStyle w:val="Geenafstand"/>
-            </w:pPr>
-          </w:p>
-        </w:tc>
-        <w:tc>
-          <w:tcPr>
-            <w:tcW w:w="1787" w:type="dxa"/>
-          </w:tcPr>
-          <w:p>
-            <w:pPr>
-              <w:pStyle w:val="Geenafstand"/>
-            </w:pPr>
-          </w:p>
-        </w:tc>
-        <w:tc>
-          <w:tcPr>
-            <w:tcW w:w="1787" w:type="dxa"/>
+            <w:shd w:val="clear" w:color="auto" w:fill="00B0F0"/>
+          </w:tcPr>
+          <w:p>
+            <w:pPr>
+              <w:pStyle w:val="Geenafstand"/>
+            </w:pPr>
+          </w:p>
+        </w:tc>
+        <w:tc>
+          <w:tcPr>
+            <w:tcW w:w="1786" w:type="dxa"/>
+            <w:shd w:val="clear" w:color="auto" w:fill="92D050"/>
+          </w:tcPr>
+          <w:p>
+            <w:pPr>
+              <w:pStyle w:val="Geenafstand"/>
+            </w:pPr>
+          </w:p>
+        </w:tc>
+        <w:tc>
+          <w:tcPr>
+            <w:tcW w:w="1787" w:type="dxa"/>
+            <w:shd w:val="clear" w:color="auto" w:fill="92D050"/>
+          </w:tcPr>
+          <w:p>
+            <w:pPr>
+              <w:pStyle w:val="Geenafstand"/>
+            </w:pPr>
+          </w:p>
+        </w:tc>
+        <w:tc>
+          <w:tcPr>
+            <w:tcW w:w="1787" w:type="dxa"/>
+            <w:shd w:val="clear" w:color="auto" w:fill="92D050"/>
           </w:tcPr>
           <w:p>
             <w:pPr>
@@ -4437,41 +4420,48 @@
         <w:tc>
           <w:tcPr>
             <w:tcW w:w="1786" w:type="dxa"/>
-          </w:tcPr>
-          <w:p>
-            <w:pPr>
-              <w:pStyle w:val="Geenafstand"/>
-            </w:pPr>
-          </w:p>
-        </w:tc>
-        <w:tc>
-          <w:tcPr>
-            <w:tcW w:w="1786" w:type="dxa"/>
-          </w:tcPr>
-          <w:p>
-            <w:pPr>
-              <w:pStyle w:val="Geenafstand"/>
-            </w:pPr>
-          </w:p>
-        </w:tc>
-        <w:tc>
-          <w:tcPr>
-            <w:tcW w:w="1787" w:type="dxa"/>
-          </w:tcPr>
-          <w:p>
-            <w:pPr>
-              <w:pStyle w:val="Geenafstand"/>
-            </w:pPr>
-          </w:p>
-        </w:tc>
-        <w:tc>
-          <w:tcPr>
-            <w:tcW w:w="1787" w:type="dxa"/>
-          </w:tcPr>
-          <w:p>
-            <w:pPr>
-              <w:pStyle w:val="Geenafstand"/>
-            </w:pPr>
+            <w:shd w:val="clear" w:color="auto" w:fill="00B0F0"/>
+          </w:tcPr>
+          <w:p>
+            <w:pPr>
+              <w:pStyle w:val="Geenafstand"/>
+            </w:pPr>
+          </w:p>
+        </w:tc>
+        <w:tc>
+          <w:tcPr>
+            <w:tcW w:w="1786" w:type="dxa"/>
+            <w:shd w:val="clear" w:color="auto" w:fill="92D050"/>
+          </w:tcPr>
+          <w:p>
+            <w:pPr>
+              <w:pStyle w:val="Geenafstand"/>
+            </w:pPr>
+          </w:p>
+        </w:tc>
+        <w:tc>
+          <w:tcPr>
+            <w:tcW w:w="1787" w:type="dxa"/>
+            <w:shd w:val="clear" w:color="auto" w:fill="92D050"/>
+          </w:tcPr>
+          <w:p>
+            <w:pPr>
+              <w:pStyle w:val="Geenafstand"/>
+            </w:pPr>
+          </w:p>
+        </w:tc>
+        <w:tc>
+          <w:tcPr>
+            <w:tcW w:w="1787" w:type="dxa"/>
+            <w:shd w:val="clear" w:color="auto" w:fill="FF0000"/>
+          </w:tcPr>
+          <w:p>
+            <w:pPr>
+              <w:pStyle w:val="Geenafstand"/>
+            </w:pPr>
+            <w:r>
+              <w:t>Ziekte</w:t>
+            </w:r>
           </w:p>
         </w:tc>
         <w:tc>
@@ -4505,41 +4495,50 @@
         <w:tc>
           <w:tcPr>
             <w:tcW w:w="1786" w:type="dxa"/>
-          </w:tcPr>
-          <w:p>
-            <w:pPr>
-              <w:pStyle w:val="Geenafstand"/>
-            </w:pPr>
-          </w:p>
-        </w:tc>
-        <w:tc>
-          <w:tcPr>
-            <w:tcW w:w="1786" w:type="dxa"/>
-          </w:tcPr>
-          <w:p>
-            <w:pPr>
-              <w:pStyle w:val="Geenafstand"/>
-            </w:pPr>
-          </w:p>
-        </w:tc>
-        <w:tc>
-          <w:tcPr>
-            <w:tcW w:w="1787" w:type="dxa"/>
-          </w:tcPr>
-          <w:p>
-            <w:pPr>
-              <w:pStyle w:val="Geenafstand"/>
-            </w:pPr>
-          </w:p>
-        </w:tc>
-        <w:tc>
-          <w:tcPr>
-            <w:tcW w:w="1787" w:type="dxa"/>
-          </w:tcPr>
-          <w:p>
-            <w:pPr>
-              <w:pStyle w:val="Geenafstand"/>
-            </w:pPr>
+            <w:shd w:val="clear" w:color="auto" w:fill="00B0F0"/>
+          </w:tcPr>
+          <w:p>
+            <w:pPr>
+              <w:pStyle w:val="Geenafstand"/>
+            </w:pPr>
+          </w:p>
+        </w:tc>
+        <w:tc>
+          <w:tcPr>
+            <w:tcW w:w="1786" w:type="dxa"/>
+            <w:shd w:val="clear" w:color="auto" w:fill="92D050"/>
+          </w:tcPr>
+          <w:p>
+            <w:pPr>
+              <w:pStyle w:val="Geenafstand"/>
+            </w:pPr>
+          </w:p>
+        </w:tc>
+        <w:tc>
+          <w:tcPr>
+            <w:tcW w:w="1787" w:type="dxa"/>
+            <w:shd w:val="clear" w:color="auto" w:fill="92D050"/>
+          </w:tcPr>
+          <w:p>
+            <w:pPr>
+              <w:pStyle w:val="Geenafstand"/>
+            </w:pPr>
+          </w:p>
+        </w:tc>
+        <w:tc>
+          <w:tcPr>
+            <w:tcW w:w="1787" w:type="dxa"/>
+            <w:shd w:val="clear" w:color="auto" w:fill="FF0000"/>
+          </w:tcPr>
+          <w:p>
+            <w:pPr>
+              <w:pStyle w:val="Geenafstand"/>
+            </w:pPr>
+            <w:r>
+              <w:t>Privé</w:t>
+            </w:r>
+            <w:bookmarkStart w:id="0" w:name="_GoBack"/>
+            <w:bookmarkEnd w:id="0"/>
           </w:p>
         </w:tc>
         <w:tc>
@@ -4707,6 +4706,7 @@
               <w:pStyle w:val="Geenafstand"/>
             </w:pPr>
             <w:r>
+              <w:lastRenderedPageBreak/>
               <w:t>Week 7</w:t>
             </w:r>
           </w:p>
@@ -5725,6 +5725,7 @@
               <w:pStyle w:val="Geenafstand"/>
             </w:pPr>
             <w:r>
+              <w:lastRenderedPageBreak/>
               <w:t>Week 9</w:t>
             </w:r>
           </w:p>
@@ -6606,7 +6607,7 @@
 </file>
 
 <file path=word/numbering.xml><?xml version="1.0" encoding="utf-8"?>
-<w:numbering xmlns:wpc="http://schemas.microsoft.com/office/word/2010/wordprocessingCanvas" xmlns:cx="http://schemas.microsoft.com/office/drawing/2014/chartex" xmlns:cx1="http://schemas.microsoft.com/office/drawing/2015/9/8/chartex" xmlns:cx2="http://schemas.microsoft.com/office/drawing/2015/10/21/chartex" xmlns:cx3="http://schemas.microsoft.com/office/drawing/2016/5/9/chartex" xmlns:cx4="http://schemas.microsoft.com/office/drawing/2016/5/10/chartex" xmlns:cx5="http://schemas.microsoft.com/office/drawing/2016/5/11/chartex" xmlns:cx6="http://schemas.microsoft.com/office/drawing/2016/5/12/chartex" xmlns:cx7="http://schemas.microsoft.com/office/drawing/2016/5/13/chartex" xmlns:cx8="http://schemas.microsoft.com/office/drawing/2016/5/14/chartex" xmlns:mc="http://schemas.openxmlformats.org/markup-compatibility/2006" xmlns:o="urn:schemas-microsoft-com:office:office" xmlns:r="http://schemas.openxmlformats.org/officeDocument/2006/relationships" xmlns:m="http://schemas.openxmlformats.org/officeDocument/2006/math" xmlns:v="urn:schemas-microsoft-com:vml" xmlns:wp14="http://schemas.microsoft.com/office/word/2010/wordprocessingDrawing" xmlns:wp="http://schemas.openxmlformats.org/drawingml/2006/wordprocessingDrawing" xmlns:w10="urn:schemas-microsoft-com:office:word" xmlns:w="http://schemas.openxmlformats.org/wordprocessingml/2006/main" xmlns:w14="http://schemas.microsoft.com/office/word/2010/wordml" xmlns:w15="http://schemas.microsoft.com/office/word/2012/wordml" xmlns:w16se="http://schemas.microsoft.com/office/word/2015/wordml/symex" xmlns:wpg="http://schemas.microsoft.com/office/word/2010/wordprocessingGroup" xmlns:wpi="http://schemas.microsoft.com/office/word/2010/wordprocessingInk" xmlns:wne="http://schemas.microsoft.com/office/word/2006/wordml" xmlns:wps="http://schemas.microsoft.com/office/word/2010/wordprocessingShape" mc:Ignorable="w14 w15 w16se wp14">
+<w:numbering xmlns:wpc="http://schemas.microsoft.com/office/word/2010/wordprocessingCanvas" xmlns:cx="http://schemas.microsoft.com/office/drawing/2014/chartex" xmlns:cx1="http://schemas.microsoft.com/office/drawing/2015/9/8/chartex" xmlns:cx2="http://schemas.microsoft.com/office/drawing/2015/10/21/chartex" xmlns:cx3="http://schemas.microsoft.com/office/drawing/2016/5/9/chartex" xmlns:cx4="http://schemas.microsoft.com/office/drawing/2016/5/10/chartex" xmlns:cx5="http://schemas.microsoft.com/office/drawing/2016/5/11/chartex" xmlns:cx6="http://schemas.microsoft.com/office/drawing/2016/5/12/chartex" xmlns:cx7="http://schemas.microsoft.com/office/drawing/2016/5/13/chartex" xmlns:cx8="http://schemas.microsoft.com/office/drawing/2016/5/14/chartex" xmlns:mc="http://schemas.openxmlformats.org/markup-compatibility/2006" xmlns:aink="http://schemas.microsoft.com/office/drawing/2016/ink" xmlns:o="urn:schemas-microsoft-com:office:office" xmlns:r="http://schemas.openxmlformats.org/officeDocument/2006/relationships" xmlns:m="http://schemas.openxmlformats.org/officeDocument/2006/math" xmlns:v="urn:schemas-microsoft-com:vml" xmlns:wp14="http://schemas.microsoft.com/office/word/2010/wordprocessingDrawing" xmlns:wp="http://schemas.openxmlformats.org/drawingml/2006/wordprocessingDrawing" xmlns:w10="urn:schemas-microsoft-com:office:word" xmlns:w="http://schemas.openxmlformats.org/wordprocessingml/2006/main" xmlns:w14="http://schemas.microsoft.com/office/word/2010/wordml" xmlns:w15="http://schemas.microsoft.com/office/word/2012/wordml" xmlns:w16se="http://schemas.microsoft.com/office/word/2015/wordml/symex" xmlns:wpg="http://schemas.microsoft.com/office/word/2010/wordprocessingGroup" xmlns:wpi="http://schemas.microsoft.com/office/word/2010/wordprocessingInk" xmlns:wne="http://schemas.microsoft.com/office/word/2006/wordml" xmlns:wps="http://schemas.microsoft.com/office/word/2010/wordprocessingShape" mc:Ignorable="w14 w15 w16se wp14">
   <w:abstractNum w:abstractNumId="0" w15:restartNumberingAfterBreak="0">
     <w:nsid w:val="123076A6"/>
     <w:multiLevelType w:val="hybridMultilevel"/>

</xml_diff>